<commit_message>
!T - scoop feedback
</commit_message>
<xml_diff>
--- a/Sam_Howels_CV.docx
+++ b/Sam_Howels_CV.docx
@@ -228,17 +228,6 @@
     </w:p>
     <w:p>
       <w:pPr>
-        <w:pStyle w:val="ListParagraph"/>
-        <w:spacing w:after="0"/>
-        <w:rPr>
-          <w:rFonts w:ascii="Lato" w:hAnsi="Lato" w:cs="Lato"/>
-          <w:color w:val="000000" w:themeColor="text1"/>
-        </w:rPr>
-      </w:pPr>
-    </w:p>
-    <w:p>
-      <w:pPr>
-        <w:pStyle w:val="ListParagraph"/>
         <w:rPr>
           <w:rFonts w:ascii="Lato" w:hAnsi="Lato" w:cs="Lato"/>
           <w:color w:val="000000" w:themeColor="text1"/>
@@ -273,7 +262,14 @@
           <w:color w:val="000000" w:themeColor="text1"/>
         </w:rPr>
         <w:lastRenderedPageBreak/>
-        <w:t>Experienced designer with over 6</w:t>
+        <w:t xml:space="preserve">Experienced designer with </w:t>
+      </w:r>
+      <w:r>
+        <w:rPr>
+          <w:rFonts w:ascii="Lato" w:hAnsi="Lato" w:cs="Lato"/>
+          <w:color w:val="000000" w:themeColor="text1"/>
+        </w:rPr>
+        <w:t>7</w:t>
       </w:r>
       <w:r>
         <w:rPr>
@@ -636,15 +632,6 @@
     </w:p>
     <w:p>
       <w:pPr>
-        <w:spacing w:after="0"/>
-        <w:rPr>
-          <w:rFonts w:ascii="Lato" w:hAnsi="Lato" w:cs="Lato"/>
-          <w:color w:val="000000" w:themeColor="text1"/>
-        </w:rPr>
-      </w:pPr>
-    </w:p>
-    <w:p>
-      <w:pPr>
         <w:pStyle w:val="ListParagraph"/>
         <w:numPr>
           <w:ilvl w:val="0"/>
@@ -698,14 +685,21 @@
           <w:rFonts w:ascii="Lato" w:hAnsi="Lato" w:cs="Lato"/>
           <w:color w:val="000000" w:themeColor="text1"/>
         </w:rPr>
-        <w:t>8</w:t>
-      </w:r>
-      <w:r>
-        <w:rPr>
-          <w:rFonts w:ascii="Lato" w:hAnsi="Lato" w:cs="Lato"/>
-          <w:color w:val="000000" w:themeColor="text1"/>
-        </w:rPr>
-        <w:t>+ years’ experience.</w:t>
+        <w:t>9 years</w:t>
+      </w:r>
+      <w:r>
+        <w:rPr>
+          <w:rFonts w:ascii="Lato" w:hAnsi="Lato" w:cs="Lato"/>
+          <w:color w:val="000000" w:themeColor="text1"/>
+        </w:rPr>
+        <w:t>’ experience</w:t>
+      </w:r>
+      <w:r>
+        <w:rPr>
+          <w:rFonts w:ascii="Lato" w:hAnsi="Lato" w:cs="Lato"/>
+          <w:color w:val="000000" w:themeColor="text1"/>
+        </w:rPr>
+        <w:t>.</w:t>
       </w:r>
     </w:p>
     <w:p>
@@ -973,13 +967,136 @@
     </w:p>
     <w:p>
       <w:pPr>
+        <w:spacing w:after="0"/>
+        <w:rPr>
+          <w:rFonts w:ascii="Lato" w:hAnsi="Lato" w:cs="Lato"/>
+          <w:color w:val="000000" w:themeColor="text1"/>
+        </w:rPr>
+      </w:pPr>
+    </w:p>
+    <w:p>
+      <w:pPr>
+        <w:spacing w:after="0"/>
+        <w:rPr>
+          <w:rFonts w:ascii="Lato" w:hAnsi="Lato" w:cs="Lato"/>
+          <w:color w:val="000000" w:themeColor="text1"/>
+          <w:sz w:val="28"/>
+          <w:szCs w:val="28"/>
+        </w:rPr>
+      </w:pPr>
+      <w:r>
+        <w:rPr>
+          <w:rFonts w:ascii="Lato" w:hAnsi="Lato" w:cs="Lato"/>
+          <w:color w:val="000000" w:themeColor="text1"/>
+          <w:sz w:val="28"/>
+          <w:szCs w:val="28"/>
+        </w:rPr>
+        <w:t>Games</w:t>
+      </w:r>
+      <w:r>
+        <w:rPr>
+          <w:rFonts w:ascii="Lato" w:hAnsi="Lato" w:cs="Lato"/>
+          <w:color w:val="000000" w:themeColor="text1"/>
+          <w:sz w:val="28"/>
+          <w:szCs w:val="28"/>
+        </w:rPr>
+        <w:t>:</w:t>
+      </w:r>
+    </w:p>
+    <w:p>
+      <w:pPr>
         <w:pStyle w:val="ListParagraph"/>
-        <w:spacing w:after="0"/>
-        <w:rPr>
-          <w:rFonts w:ascii="Lato" w:hAnsi="Lato" w:cs="Lato"/>
-          <w:color w:val="000000" w:themeColor="text1"/>
-        </w:rPr>
-      </w:pPr>
+        <w:numPr>
+          <w:ilvl w:val="0"/>
+          <w:numId w:val="7"/>
+        </w:numPr>
+        <w:spacing w:after="0"/>
+        <w:rPr>
+          <w:rFonts w:ascii="Lato" w:hAnsi="Lato" w:cs="Lato"/>
+          <w:color w:val="000000" w:themeColor="text1"/>
+        </w:rPr>
+      </w:pPr>
+      <w:proofErr w:type="spellStart"/>
+      <w:r>
+        <w:rPr>
+          <w:rFonts w:ascii="Lato" w:hAnsi="Lato" w:cs="Lato"/>
+          <w:color w:val="000000" w:themeColor="text1"/>
+        </w:rPr>
+        <w:t>Homefront</w:t>
+      </w:r>
+      <w:proofErr w:type="spellEnd"/>
+      <w:r>
+        <w:rPr>
+          <w:rFonts w:ascii="Lato" w:hAnsi="Lato" w:cs="Lato"/>
+          <w:color w:val="000000" w:themeColor="text1"/>
+        </w:rPr>
+        <w:t>: The Revolution – 2016 (PC, Xbox One, PS4)</w:t>
+      </w:r>
+    </w:p>
+    <w:p>
+      <w:pPr>
+        <w:pStyle w:val="ListParagraph"/>
+        <w:numPr>
+          <w:ilvl w:val="0"/>
+          <w:numId w:val="7"/>
+        </w:numPr>
+        <w:spacing w:after="0"/>
+        <w:rPr>
+          <w:rFonts w:ascii="Lato" w:hAnsi="Lato" w:cs="Lato"/>
+          <w:color w:val="000000" w:themeColor="text1"/>
+        </w:rPr>
+      </w:pPr>
+      <w:r>
+        <w:rPr>
+          <w:rFonts w:ascii="Lato" w:hAnsi="Lato" w:cs="Lato"/>
+          <w:color w:val="000000" w:themeColor="text1"/>
+        </w:rPr>
+        <w:t>Crysis 3 – 2012 (PC, Xbox 360, PS3)</w:t>
+      </w:r>
+    </w:p>
+    <w:p>
+      <w:pPr>
+        <w:pStyle w:val="ListParagraph"/>
+        <w:numPr>
+          <w:ilvl w:val="0"/>
+          <w:numId w:val="7"/>
+        </w:numPr>
+        <w:spacing w:after="0"/>
+        <w:rPr>
+          <w:rFonts w:ascii="Lato" w:hAnsi="Lato" w:cs="Lato"/>
+          <w:color w:val="000000" w:themeColor="text1"/>
+        </w:rPr>
+      </w:pPr>
+      <w:r>
+        <w:rPr>
+          <w:rFonts w:ascii="Lato" w:hAnsi="Lato" w:cs="Lato"/>
+          <w:color w:val="000000" w:themeColor="text1"/>
+        </w:rPr>
+        <w:t>Crysis 1 Console – 2011 (Xbox 360, PS3)</w:t>
+      </w:r>
+    </w:p>
+    <w:p>
+      <w:pPr>
+        <w:pStyle w:val="ListParagraph"/>
+        <w:numPr>
+          <w:ilvl w:val="0"/>
+          <w:numId w:val="7"/>
+        </w:numPr>
+        <w:spacing w:after="0"/>
+        <w:rPr>
+          <w:rFonts w:ascii="Lato" w:hAnsi="Lato" w:cs="Lato"/>
+          <w:color w:val="000000" w:themeColor="text1"/>
+        </w:rPr>
+      </w:pPr>
+      <w:r>
+        <w:rPr>
+          <w:rFonts w:ascii="Lato" w:hAnsi="Lato" w:cs="Lato"/>
+          <w:color w:val="000000" w:themeColor="text1"/>
+        </w:rPr>
+        <w:t>Crysis 2 – 2011 (PC, Xbox 360, PS3)</w:t>
+      </w:r>
+      <w:bookmarkStart w:id="0" w:name="_GoBack"/>
+      <w:bookmarkEnd w:id="0"/>
     </w:p>
     <w:p>
       <w:pPr>
@@ -1010,17 +1127,6 @@
         </w:rPr>
         <w:t>Experience</w:t>
       </w:r>
-    </w:p>
-    <w:p>
-      <w:pPr>
-        <w:spacing w:after="0"/>
-        <w:rPr>
-          <w:rFonts w:ascii="Lato" w:hAnsi="Lato" w:cs="Lato"/>
-          <w:color w:val="000000" w:themeColor="text1"/>
-          <w:sz w:val="28"/>
-          <w:szCs w:val="28"/>
-        </w:rPr>
-      </w:pPr>
     </w:p>
     <w:p>
       <w:pPr>
@@ -1629,8 +1735,6 @@
         </w:rPr>
         <w:t xml:space="preserve"> the</w:t>
       </w:r>
-      <w:bookmarkStart w:id="0" w:name="_GoBack"/>
-      <w:bookmarkEnd w:id="0"/>
       <w:r>
         <w:rPr>
           <w:rFonts w:ascii="Lato" w:hAnsi="Lato" w:cs="Lato"/>
@@ -1788,24 +1892,6 @@
     </w:p>
     <w:p>
       <w:pPr>
-        <w:spacing w:after="0"/>
-        <w:rPr>
-          <w:rFonts w:ascii="Lato" w:hAnsi="Lato" w:cs="Lato"/>
-          <w:color w:val="000000" w:themeColor="text1"/>
-        </w:rPr>
-      </w:pPr>
-    </w:p>
-    <w:p>
-      <w:pPr>
-        <w:spacing w:after="0"/>
-        <w:rPr>
-          <w:rFonts w:ascii="Lato" w:hAnsi="Lato" w:cs="Lato"/>
-          <w:color w:val="000000" w:themeColor="text1"/>
-        </w:rPr>
-      </w:pPr>
-    </w:p>
-    <w:p>
-      <w:pPr>
         <w:spacing w:after="120"/>
         <w:rPr>
           <w:rFonts w:ascii="Lato" w:hAnsi="Lato" w:cs="Lato"/>
@@ -1814,15 +1900,25 @@
           <w:szCs w:val="28"/>
         </w:rPr>
       </w:pPr>
-      <w:proofErr w:type="spellStart"/>
-      <w:r>
+    </w:p>
+    <w:p>
+      <w:pPr>
+        <w:spacing w:after="120"/>
         <w:rPr>
           <w:rFonts w:ascii="Lato" w:hAnsi="Lato" w:cs="Lato"/>
           <w:color w:val="000000" w:themeColor="text1"/>
           <w:sz w:val="28"/>
           <w:szCs w:val="28"/>
         </w:rPr>
-        <w:lastRenderedPageBreak/>
+      </w:pPr>
+      <w:proofErr w:type="spellStart"/>
+      <w:r>
+        <w:rPr>
+          <w:rFonts w:ascii="Lato" w:hAnsi="Lato" w:cs="Lato"/>
+          <w:color w:val="000000" w:themeColor="text1"/>
+          <w:sz w:val="28"/>
+          <w:szCs w:val="28"/>
+        </w:rPr>
         <w:t>Crytek</w:t>
       </w:r>
       <w:proofErr w:type="spellEnd"/>
@@ -2354,14 +2450,42 @@
           <w:rFonts w:ascii="Lato" w:hAnsi="Lato" w:cs="Lato"/>
           <w:color w:val="000000" w:themeColor="text1"/>
         </w:rPr>
-        <w:t xml:space="preserve">the "Contact" and "Exodus" levels </w:t>
-      </w:r>
-      <w:r>
-        <w:rPr>
-          <w:rFonts w:ascii="Lato" w:hAnsi="Lato" w:cs="Lato"/>
-          <w:color w:val="000000" w:themeColor="text1"/>
-        </w:rPr>
-        <w:t xml:space="preserve">to final, requiring </w:t>
+        <w:t>the "Contact" and "Exodus" levels</w:t>
+      </w:r>
+      <w:r>
+        <w:rPr>
+          <w:rFonts w:ascii="Lato" w:hAnsi="Lato" w:cs="Lato"/>
+          <w:color w:val="000000" w:themeColor="text1"/>
+        </w:rPr>
+        <w:t xml:space="preserve"> and took them</w:t>
+      </w:r>
+      <w:r>
+        <w:rPr>
+          <w:rFonts w:ascii="Lato" w:hAnsi="Lato" w:cs="Lato"/>
+          <w:color w:val="000000" w:themeColor="text1"/>
+        </w:rPr>
+        <w:t xml:space="preserve"> </w:t>
+      </w:r>
+      <w:r>
+        <w:rPr>
+          <w:rFonts w:ascii="Lato" w:hAnsi="Lato" w:cs="Lato"/>
+          <w:color w:val="000000" w:themeColor="text1"/>
+        </w:rPr>
+        <w:t>to final</w:t>
+      </w:r>
+      <w:r>
+        <w:rPr>
+          <w:rFonts w:ascii="Lato" w:hAnsi="Lato" w:cs="Lato"/>
+          <w:color w:val="000000" w:themeColor="text1"/>
+        </w:rPr>
+        <w:t xml:space="preserve"> quality</w:t>
+      </w:r>
+      <w:r>
+        <w:rPr>
+          <w:rFonts w:ascii="Lato" w:hAnsi="Lato" w:cs="Lato"/>
+          <w:color w:val="000000" w:themeColor="text1"/>
+        </w:rPr>
+        <w:t xml:space="preserve">, requiring </w:t>
       </w:r>
       <w:r>
         <w:rPr>
@@ -2514,21 +2638,19 @@
         </w:rPr>
         <w:t xml:space="preserve">nts, tutorials and achievements. </w:t>
       </w:r>
-      <w:proofErr w:type="gramStart"/>
-      <w:r>
-        <w:rPr>
-          <w:rFonts w:ascii="Lato" w:hAnsi="Lato" w:cs="Lato"/>
-          <w:color w:val="000000" w:themeColor="text1"/>
-        </w:rPr>
-        <w:t>setting</w:t>
-      </w:r>
-      <w:proofErr w:type="gramEnd"/>
-      <w:r>
-        <w:rPr>
-          <w:rFonts w:ascii="Lato" w:hAnsi="Lato" w:cs="Lato"/>
-          <w:color w:val="000000" w:themeColor="text1"/>
-        </w:rPr>
-        <w:t xml:space="preserve"> up workshops to distribute </w:t>
+      <w:r>
+        <w:rPr>
+          <w:rFonts w:ascii="Lato" w:hAnsi="Lato" w:cs="Lato"/>
+          <w:color w:val="000000" w:themeColor="text1"/>
+        </w:rPr>
+        <w:t xml:space="preserve">Also worked on </w:t>
+      </w:r>
+      <w:r>
+        <w:rPr>
+          <w:rFonts w:ascii="Lato" w:hAnsi="Lato" w:cs="Lato"/>
+          <w:color w:val="000000" w:themeColor="text1"/>
+        </w:rPr>
+        <w:t xml:space="preserve">setting up workshops to distribute </w:t>
       </w:r>
       <w:r>
         <w:rPr>
@@ -3357,7 +3479,21 @@
           <w:rFonts w:ascii="Lato" w:hAnsi="Lato" w:cs="Lato"/>
           <w:color w:val="767171" w:themeColor="background2" w:themeShade="80"/>
         </w:rPr>
-        <w:t>CryMod.com (now CRYENGINE.com)</w:t>
+        <w:t>Cry</w:t>
+      </w:r>
+      <w:r>
+        <w:rPr>
+          <w:rFonts w:ascii="Lato" w:hAnsi="Lato" w:cs="Lato"/>
+          <w:color w:val="767171" w:themeColor="background2" w:themeShade="80"/>
+        </w:rPr>
+        <w:t>m</w:t>
+      </w:r>
+      <w:r>
+        <w:rPr>
+          <w:rFonts w:ascii="Lato" w:hAnsi="Lato" w:cs="Lato"/>
+          <w:color w:val="767171" w:themeColor="background2" w:themeShade="80"/>
+        </w:rPr>
+        <w:t>od.com (now CRYENGINE.com)</w:t>
       </w:r>
       <w:r>
         <w:rPr>
@@ -3882,7 +4018,7 @@
     <w:sectPr>
       <w:type w:val="continuous"/>
       <w:pgSz w:w="11906" w:h="16838"/>
-      <w:pgMar w:top="720" w:right="720" w:bottom="720" w:left="720" w:header="708" w:footer="708" w:gutter="0"/>
+      <w:pgMar w:top="0" w:right="720" w:bottom="0" w:left="720" w:header="706" w:footer="706" w:gutter="0"/>
       <w:cols w:space="708"/>
       <w:docGrid w:linePitch="360"/>
     </w:sectPr>
@@ -4619,6 +4755,119 @@
     </w:lvl>
   </w:abstractNum>
   <w:abstractNum w:abstractNumId="6">
+    <w:nsid w:val="44BA5744"/>
+    <w:multiLevelType w:val="hybridMultilevel"/>
+    <w:tmpl w:val="35E29150"/>
+    <w:lvl w:ilvl="0" w:tplc="04090001">
+      <w:start w:val="1"/>
+      <w:numFmt w:val="bullet"/>
+      <w:lvlText w:val=""/>
+      <w:lvlJc w:val="left"/>
+      <w:pPr>
+        <w:ind w:left="1080" w:hanging="360"/>
+      </w:pPr>
+      <w:rPr>
+        <w:rFonts w:ascii="Symbol" w:hAnsi="Symbol" w:hint="default"/>
+      </w:rPr>
+    </w:lvl>
+    <w:lvl w:ilvl="1" w:tplc="04090003" w:tentative="1">
+      <w:start w:val="1"/>
+      <w:numFmt w:val="bullet"/>
+      <w:lvlText w:val="o"/>
+      <w:lvlJc w:val="left"/>
+      <w:pPr>
+        <w:ind w:left="1800" w:hanging="360"/>
+      </w:pPr>
+      <w:rPr>
+        <w:rFonts w:ascii="Courier New" w:hAnsi="Courier New" w:cs="Courier New" w:hint="default"/>
+      </w:rPr>
+    </w:lvl>
+    <w:lvl w:ilvl="2" w:tplc="04090005" w:tentative="1">
+      <w:start w:val="1"/>
+      <w:numFmt w:val="bullet"/>
+      <w:lvlText w:val=""/>
+      <w:lvlJc w:val="left"/>
+      <w:pPr>
+        <w:ind w:left="2520" w:hanging="360"/>
+      </w:pPr>
+      <w:rPr>
+        <w:rFonts w:ascii="Wingdings" w:hAnsi="Wingdings" w:hint="default"/>
+      </w:rPr>
+    </w:lvl>
+    <w:lvl w:ilvl="3" w:tplc="04090001" w:tentative="1">
+      <w:start w:val="1"/>
+      <w:numFmt w:val="bullet"/>
+      <w:lvlText w:val=""/>
+      <w:lvlJc w:val="left"/>
+      <w:pPr>
+        <w:ind w:left="3240" w:hanging="360"/>
+      </w:pPr>
+      <w:rPr>
+        <w:rFonts w:ascii="Symbol" w:hAnsi="Symbol" w:hint="default"/>
+      </w:rPr>
+    </w:lvl>
+    <w:lvl w:ilvl="4" w:tplc="04090003" w:tentative="1">
+      <w:start w:val="1"/>
+      <w:numFmt w:val="bullet"/>
+      <w:lvlText w:val="o"/>
+      <w:lvlJc w:val="left"/>
+      <w:pPr>
+        <w:ind w:left="3960" w:hanging="360"/>
+      </w:pPr>
+      <w:rPr>
+        <w:rFonts w:ascii="Courier New" w:hAnsi="Courier New" w:cs="Courier New" w:hint="default"/>
+      </w:rPr>
+    </w:lvl>
+    <w:lvl w:ilvl="5" w:tplc="04090005" w:tentative="1">
+      <w:start w:val="1"/>
+      <w:numFmt w:val="bullet"/>
+      <w:lvlText w:val=""/>
+      <w:lvlJc w:val="left"/>
+      <w:pPr>
+        <w:ind w:left="4680" w:hanging="360"/>
+      </w:pPr>
+      <w:rPr>
+        <w:rFonts w:ascii="Wingdings" w:hAnsi="Wingdings" w:hint="default"/>
+      </w:rPr>
+    </w:lvl>
+    <w:lvl w:ilvl="6" w:tplc="04090001" w:tentative="1">
+      <w:start w:val="1"/>
+      <w:numFmt w:val="bullet"/>
+      <w:lvlText w:val=""/>
+      <w:lvlJc w:val="left"/>
+      <w:pPr>
+        <w:ind w:left="5400" w:hanging="360"/>
+      </w:pPr>
+      <w:rPr>
+        <w:rFonts w:ascii="Symbol" w:hAnsi="Symbol" w:hint="default"/>
+      </w:rPr>
+    </w:lvl>
+    <w:lvl w:ilvl="7" w:tplc="04090003" w:tentative="1">
+      <w:start w:val="1"/>
+      <w:numFmt w:val="bullet"/>
+      <w:lvlText w:val="o"/>
+      <w:lvlJc w:val="left"/>
+      <w:pPr>
+        <w:ind w:left="6120" w:hanging="360"/>
+      </w:pPr>
+      <w:rPr>
+        <w:rFonts w:ascii="Courier New" w:hAnsi="Courier New" w:cs="Courier New" w:hint="default"/>
+      </w:rPr>
+    </w:lvl>
+    <w:lvl w:ilvl="8" w:tplc="04090005" w:tentative="1">
+      <w:start w:val="1"/>
+      <w:numFmt w:val="bullet"/>
+      <w:lvlText w:val=""/>
+      <w:lvlJc w:val="left"/>
+      <w:pPr>
+        <w:ind w:left="6840" w:hanging="360"/>
+      </w:pPr>
+      <w:rPr>
+        <w:rFonts w:ascii="Wingdings" w:hAnsi="Wingdings" w:hint="default"/>
+      </w:rPr>
+    </w:lvl>
+  </w:abstractNum>
+  <w:abstractNum w:abstractNumId="7">
     <w:nsid w:val="4A8C2C3C"/>
     <w:multiLevelType w:val="hybridMultilevel"/>
     <w:tmpl w:val="6784908C"/>
@@ -4731,7 +4980,7 @@
       </w:rPr>
     </w:lvl>
   </w:abstractNum>
-  <w:abstractNum w:abstractNumId="7">
+  <w:abstractNum w:abstractNumId="8">
     <w:nsid w:val="79395415"/>
     <w:multiLevelType w:val="hybridMultilevel"/>
     <w:tmpl w:val="085C2C96"/>
@@ -4845,10 +5094,10 @@
     </w:lvl>
   </w:abstractNum>
   <w:num w:numId="1">
-    <w:abstractNumId w:val="7"/>
+    <w:abstractNumId w:val="8"/>
   </w:num>
   <w:num w:numId="2">
-    <w:abstractNumId w:val="6"/>
+    <w:abstractNumId w:val="7"/>
   </w:num>
   <w:num w:numId="3">
     <w:abstractNumId w:val="2"/>
@@ -4867,6 +5116,9 @@
   </w:num>
   <w:num w:numId="8">
     <w:abstractNumId w:val="3"/>
+  </w:num>
+  <w:num w:numId="9">
+    <w:abstractNumId w:val="6"/>
   </w:num>
 </w:numbering>
 </file>
@@ -5638,7 +5890,7 @@
   <a:extraClrSchemeLst/>
   <a:extLst>
     <a:ext uri="{05A4C25C-085E-4340-85A3-A5531E510DB2}">
-      <thm15:themeFamily xmlns="" xmlns:thm15="http://schemas.microsoft.com/office/thememl/2012/main" name="Office Theme" id="{62F939B6-93AF-4DB8-9C6B-D6C7DFDC589F}" vid="{4A3C46E8-61CC-4603-A589-7422A47A8E4A}"/>
+      <thm15:themeFamily xmlns:thm15="http://schemas.microsoft.com/office/thememl/2012/main" xmlns="" name="Office Theme" id="{62F939B6-93AF-4DB8-9C6B-D6C7DFDC589F}" vid="{4A3C46E8-61CC-4603-A589-7422A47A8E4A}"/>
     </a:ext>
   </a:extLst>
 </a:theme>
@@ -5649,7 +5901,7 @@
 </file>
 
 <file path=customXml/itemProps1.xml><?xml version="1.0" encoding="utf-8"?>
-<ds:datastoreItem xmlns:ds="http://schemas.openxmlformats.org/officeDocument/2006/customXml" ds:itemID="{BF7A3FCA-E688-4DE0-84B6-362E84DDCFE1}">
+<ds:datastoreItem xmlns:ds="http://schemas.openxmlformats.org/officeDocument/2006/customXml" ds:itemID="{88117672-86BF-4AA7-BD3E-A54C80695F34}">
   <ds:schemaRefs>
     <ds:schemaRef ds:uri="http://schemas.openxmlformats.org/officeDocument/2006/bibliography"/>
   </ds:schemaRefs>

</xml_diff>

<commit_message>
!T - CV tweak
</commit_message>
<xml_diff>
--- a/Sam_Howels_CV.docx
+++ b/Sam_Howels_CV.docx
@@ -19,25 +19,7 @@
           <w:sz w:val="56"/>
           <w:szCs w:val="56"/>
         </w:rPr>
-        <w:t xml:space="preserve">Sam </w:t>
-      </w:r>
-      <w:proofErr w:type="spellStart"/>
-      <w:r>
-        <w:rPr>
-          <w:rFonts w:ascii="Lato" w:hAnsi="Lato" w:cs="Lato"/>
-          <w:sz w:val="56"/>
-          <w:szCs w:val="56"/>
-        </w:rPr>
-        <w:t>Howels</w:t>
-      </w:r>
-      <w:proofErr w:type="spellEnd"/>
-      <w:r>
-        <w:rPr>
-          <w:rFonts w:ascii="Lato" w:hAnsi="Lato" w:cs="Lato"/>
-          <w:sz w:val="56"/>
-          <w:szCs w:val="56"/>
-        </w:rPr>
-        <w:t xml:space="preserve"> </w:t>
+        <w:t xml:space="preserve">Sam Howels </w:t>
       </w:r>
       <w:r>
         <w:rPr>
@@ -94,27 +76,7 @@
           <w:sz w:val="18"/>
           <w:szCs w:val="18"/>
         </w:rPr>
-        <w:t>- linkedin.com/in/</w:t>
-      </w:r>
-      <w:proofErr w:type="spellStart"/>
-      <w:r>
-        <w:rPr>
-          <w:rFonts w:ascii="Lato" w:hAnsi="Lato" w:cs="Lato"/>
-          <w:color w:val="7F7F7F" w:themeColor="text1" w:themeTint="80"/>
-          <w:sz w:val="18"/>
-          <w:szCs w:val="18"/>
-        </w:rPr>
-        <w:t>samhowels</w:t>
-      </w:r>
-      <w:proofErr w:type="spellEnd"/>
-      <w:r>
-        <w:rPr>
-          <w:rFonts w:ascii="Lato" w:hAnsi="Lato" w:cs="Lato"/>
-          <w:color w:val="7F7F7F" w:themeColor="text1" w:themeTint="80"/>
-          <w:sz w:val="18"/>
-          <w:szCs w:val="18"/>
-        </w:rPr>
-        <w:t>/</w:t>
+        <w:t>- linkedin.com/in/samhowels/</w:t>
       </w:r>
     </w:p>
     <w:p>
@@ -648,23 +610,7 @@
           <w:rFonts w:ascii="Lato" w:hAnsi="Lato" w:cs="Lato"/>
           <w:color w:val="000000" w:themeColor="text1"/>
         </w:rPr>
-        <w:t xml:space="preserve">Strongly proficient in </w:t>
-      </w:r>
-      <w:proofErr w:type="spellStart"/>
-      <w:r>
-        <w:rPr>
-          <w:rFonts w:ascii="Lato" w:hAnsi="Lato" w:cs="Lato"/>
-          <w:color w:val="000000" w:themeColor="text1"/>
-        </w:rPr>
-        <w:t>CryENGINE</w:t>
-      </w:r>
-      <w:proofErr w:type="spellEnd"/>
-      <w:r>
-        <w:rPr>
-          <w:rFonts w:ascii="Lato" w:hAnsi="Lato" w:cs="Lato"/>
-          <w:color w:val="000000" w:themeColor="text1"/>
-        </w:rPr>
-        <w:t xml:space="preserve"> </w:t>
+        <w:t xml:space="preserve">Strongly proficient in CryENGINE </w:t>
       </w:r>
       <w:r>
         <w:rPr>
@@ -776,23 +722,7 @@
           <w:rFonts w:ascii="Lato" w:hAnsi="Lato" w:cs="Lato"/>
           <w:color w:val="000000" w:themeColor="text1"/>
         </w:rPr>
-        <w:t xml:space="preserve">anguages such as </w:t>
-      </w:r>
-      <w:proofErr w:type="spellStart"/>
-      <w:r>
-        <w:rPr>
-          <w:rFonts w:ascii="Lato" w:hAnsi="Lato" w:cs="Lato"/>
-          <w:color w:val="000000" w:themeColor="text1"/>
-        </w:rPr>
-        <w:t>Javascript</w:t>
-      </w:r>
-      <w:proofErr w:type="spellEnd"/>
-      <w:r>
-        <w:rPr>
-          <w:rFonts w:ascii="Lato" w:hAnsi="Lato" w:cs="Lato"/>
-          <w:color w:val="000000" w:themeColor="text1"/>
-        </w:rPr>
-        <w:t xml:space="preserve"> and Python.</w:t>
+        <w:t>anguages such as Javascript and Python.</w:t>
       </w:r>
     </w:p>
     <w:p>
@@ -877,57 +807,7 @@
           <w:rFonts w:ascii="Lato" w:hAnsi="Lato" w:cs="Lato"/>
           <w:color w:val="000000" w:themeColor="text1"/>
         </w:rPr>
-        <w:t xml:space="preserve">ce, </w:t>
-      </w:r>
-      <w:proofErr w:type="spellStart"/>
-      <w:r>
-        <w:rPr>
-          <w:rFonts w:ascii="Lato" w:hAnsi="Lato" w:cs="Lato"/>
-          <w:color w:val="000000" w:themeColor="text1"/>
-        </w:rPr>
-        <w:t>Jira</w:t>
-      </w:r>
-      <w:proofErr w:type="spellEnd"/>
-      <w:r>
-        <w:rPr>
-          <w:rFonts w:ascii="Lato" w:hAnsi="Lato" w:cs="Lato"/>
-          <w:color w:val="000000" w:themeColor="text1"/>
-        </w:rPr>
-        <w:t xml:space="preserve">, </w:t>
-      </w:r>
-      <w:proofErr w:type="spellStart"/>
-      <w:r>
-        <w:rPr>
-          <w:rFonts w:ascii="Lato" w:hAnsi="Lato" w:cs="Lato"/>
-          <w:color w:val="000000" w:themeColor="text1"/>
-        </w:rPr>
-        <w:t>Hansoft</w:t>
-      </w:r>
-      <w:proofErr w:type="spellEnd"/>
-      <w:r>
-        <w:rPr>
-          <w:rFonts w:ascii="Lato" w:hAnsi="Lato" w:cs="Lato"/>
-          <w:color w:val="000000" w:themeColor="text1"/>
-        </w:rPr>
-        <w:t xml:space="preserve">, </w:t>
-      </w:r>
-      <w:proofErr w:type="spellStart"/>
-      <w:proofErr w:type="gramStart"/>
-      <w:r>
-        <w:rPr>
-          <w:rFonts w:ascii="Lato" w:hAnsi="Lato" w:cs="Lato"/>
-          <w:color w:val="000000" w:themeColor="text1"/>
-        </w:rPr>
-        <w:t>Devtrack</w:t>
-      </w:r>
-      <w:proofErr w:type="spellEnd"/>
-      <w:proofErr w:type="gramEnd"/>
-      <w:r>
-        <w:rPr>
-          <w:rFonts w:ascii="Lato" w:hAnsi="Lato" w:cs="Lato"/>
-          <w:color w:val="000000" w:themeColor="text1"/>
-        </w:rPr>
-        <w:t xml:space="preserve">) and with </w:t>
+        <w:t xml:space="preserve">ce, Jira, Hansoft, Devtrack) and with </w:t>
       </w:r>
       <w:r>
         <w:rPr>
@@ -991,8 +871,10 @@
           <w:sz w:val="28"/>
           <w:szCs w:val="28"/>
         </w:rPr>
-        <w:t>Games</w:t>
-      </w:r>
+        <w:t>Shipped Games</w:t>
+      </w:r>
+      <w:bookmarkStart w:id="0" w:name="_GoBack"/>
+      <w:bookmarkEnd w:id="0"/>
       <w:r>
         <w:rPr>
           <w:rFonts w:ascii="Lato" w:hAnsi="Lato" w:cs="Lato"/>
@@ -1016,21 +898,12 @@
           <w:color w:val="000000" w:themeColor="text1"/>
         </w:rPr>
       </w:pPr>
-      <w:proofErr w:type="spellStart"/>
-      <w:r>
-        <w:rPr>
-          <w:rFonts w:ascii="Lato" w:hAnsi="Lato" w:cs="Lato"/>
-          <w:color w:val="000000" w:themeColor="text1"/>
-        </w:rPr>
-        <w:t>Homefront</w:t>
-      </w:r>
-      <w:proofErr w:type="spellEnd"/>
-      <w:r>
-        <w:rPr>
-          <w:rFonts w:ascii="Lato" w:hAnsi="Lato" w:cs="Lato"/>
-          <w:color w:val="000000" w:themeColor="text1"/>
-        </w:rPr>
-        <w:t>: The Revolution – 2016 (PC, Xbox One, PS4)</w:t>
+      <w:r>
+        <w:rPr>
+          <w:rFonts w:ascii="Lato" w:hAnsi="Lato" w:cs="Lato"/>
+          <w:color w:val="000000" w:themeColor="text1"/>
+        </w:rPr>
+        <w:t>Homefront: The Revolution – 2016 (PC, Xbox One, PS4)</w:t>
       </w:r>
     </w:p>
     <w:p>
@@ -1095,8 +968,6 @@
         </w:rPr>
         <w:t>Crysis 2 – 2011 (PC, Xbox 360, PS3)</w:t>
       </w:r>
-      <w:bookmarkStart w:id="0" w:name="_GoBack"/>
-      <w:bookmarkEnd w:id="0"/>
     </w:p>
     <w:p>
       <w:pPr>
@@ -1145,27 +1016,7 @@
           <w:sz w:val="28"/>
           <w:szCs w:val="28"/>
         </w:rPr>
-        <w:t xml:space="preserve">Deep Silver </w:t>
-      </w:r>
-      <w:proofErr w:type="spellStart"/>
-      <w:r>
-        <w:rPr>
-          <w:rFonts w:ascii="Lato" w:hAnsi="Lato" w:cs="Lato"/>
-          <w:color w:val="000000" w:themeColor="text1"/>
-          <w:sz w:val="28"/>
-          <w:szCs w:val="28"/>
-        </w:rPr>
-        <w:t>Dambuster</w:t>
-      </w:r>
-      <w:proofErr w:type="spellEnd"/>
-      <w:r>
-        <w:rPr>
-          <w:rFonts w:ascii="Lato" w:hAnsi="Lato" w:cs="Lato"/>
-          <w:color w:val="000000" w:themeColor="text1"/>
-          <w:sz w:val="28"/>
-          <w:szCs w:val="28"/>
-        </w:rPr>
-        <w:t xml:space="preserve"> Studios</w:t>
+        <w:t>Deep Silver Dambuster Studios</w:t>
       </w:r>
       <w:r>
         <w:rPr>
@@ -1335,21 +1186,12 @@
           </mc:Fallback>
         </mc:AlternateContent>
       </w:r>
-      <w:proofErr w:type="spellStart"/>
-      <w:r>
-        <w:rPr>
-          <w:rFonts w:ascii="Lato" w:hAnsi="Lato" w:cs="Lato"/>
-          <w:color w:val="767171" w:themeColor="background2" w:themeShade="80"/>
-        </w:rPr>
-        <w:t>Homefront</w:t>
-      </w:r>
-      <w:proofErr w:type="spellEnd"/>
-      <w:r>
-        <w:rPr>
-          <w:rFonts w:ascii="Lato" w:hAnsi="Lato" w:cs="Lato"/>
-          <w:color w:val="767171" w:themeColor="background2" w:themeShade="80"/>
-        </w:rPr>
-        <w:t>: The Revolution</w:t>
+      <w:r>
+        <w:rPr>
+          <w:rFonts w:ascii="Lato" w:hAnsi="Lato" w:cs="Lato"/>
+          <w:color w:val="767171" w:themeColor="background2" w:themeShade="80"/>
+        </w:rPr>
+        <w:t>Homefront: The Revolution</w:t>
       </w:r>
       <w:r>
         <w:rPr>
@@ -1416,23 +1258,7 @@
           <w:rFonts w:ascii="Lato" w:hAnsi="Lato" w:cs="Lato"/>
           <w:color w:val="000000" w:themeColor="text1"/>
         </w:rPr>
-        <w:t xml:space="preserve">Responsible for taking multiple </w:t>
-      </w:r>
-      <w:proofErr w:type="spellStart"/>
-      <w:r>
-        <w:rPr>
-          <w:rFonts w:ascii="Lato" w:hAnsi="Lato" w:cs="Lato"/>
-          <w:color w:val="000000" w:themeColor="text1"/>
-        </w:rPr>
-        <w:t>singleplayer</w:t>
-      </w:r>
-      <w:proofErr w:type="spellEnd"/>
-      <w:r>
-        <w:rPr>
-          <w:rFonts w:ascii="Lato" w:hAnsi="Lato" w:cs="Lato"/>
-          <w:color w:val="000000" w:themeColor="text1"/>
-        </w:rPr>
-        <w:t xml:space="preserve"> levels from pre-production to </w:t>
+        <w:t xml:space="preserve">Responsible for taking multiple singleplayer levels from pre-production to </w:t>
       </w:r>
       <w:r>
         <w:rPr>
@@ -1911,7 +1737,6 @@
           <w:szCs w:val="28"/>
         </w:rPr>
       </w:pPr>
-      <w:proofErr w:type="spellStart"/>
       <w:r>
         <w:rPr>
           <w:rFonts w:ascii="Lato" w:hAnsi="Lato" w:cs="Lato"/>
@@ -1919,17 +1744,7 @@
           <w:sz w:val="28"/>
           <w:szCs w:val="28"/>
         </w:rPr>
-        <w:t>Crytek</w:t>
-      </w:r>
-      <w:proofErr w:type="spellEnd"/>
-      <w:r>
-        <w:rPr>
-          <w:rFonts w:ascii="Lato" w:hAnsi="Lato" w:cs="Lato"/>
-          <w:color w:val="000000" w:themeColor="text1"/>
-          <w:sz w:val="28"/>
-          <w:szCs w:val="28"/>
-        </w:rPr>
-        <w:t xml:space="preserve"> UK</w:t>
+        <w:t>Crytek UK</w:t>
       </w:r>
       <w:r>
         <w:rPr>
@@ -2175,23 +1990,7 @@
           <w:rFonts w:ascii="Lato" w:hAnsi="Lato" w:cs="Lato"/>
           <w:color w:val="000000" w:themeColor="text1"/>
         </w:rPr>
-        <w:t xml:space="preserve">esign and prototype work on the </w:t>
-      </w:r>
-      <w:proofErr w:type="spellStart"/>
-      <w:r>
-        <w:rPr>
-          <w:rFonts w:ascii="Lato" w:hAnsi="Lato" w:cs="Lato"/>
-          <w:color w:val="000000" w:themeColor="text1"/>
-        </w:rPr>
-        <w:t>Pinger</w:t>
-      </w:r>
-      <w:proofErr w:type="spellEnd"/>
-      <w:r>
-        <w:rPr>
-          <w:rFonts w:ascii="Lato" w:hAnsi="Lato" w:cs="Lato"/>
-          <w:color w:val="000000" w:themeColor="text1"/>
-        </w:rPr>
-        <w:t xml:space="preserve"> and VTOL multiplayer </w:t>
+        <w:t xml:space="preserve">esign and prototype work on the Pinger and VTOL multiplayer </w:t>
       </w:r>
       <w:r>
         <w:rPr>
@@ -2590,39 +2389,14 @@
           <w:rFonts w:ascii="Lato" w:hAnsi="Lato" w:cs="Lato"/>
           <w:color w:val="000000" w:themeColor="text1"/>
         </w:rPr>
-        <w:t xml:space="preserve"> optimising and improving </w:t>
-      </w:r>
-      <w:proofErr w:type="spellStart"/>
-      <w:r>
-        <w:rPr>
-          <w:rFonts w:ascii="Lato" w:hAnsi="Lato" w:cs="Lato"/>
-          <w:color w:val="000000" w:themeColor="text1"/>
-        </w:rPr>
-        <w:t>gamewide</w:t>
-      </w:r>
-      <w:proofErr w:type="spellEnd"/>
-      <w:r>
-        <w:rPr>
-          <w:rFonts w:ascii="Lato" w:hAnsi="Lato" w:cs="Lato"/>
-          <w:color w:val="000000" w:themeColor="text1"/>
-        </w:rPr>
-        <w:t xml:space="preserve"> logic setup including </w:t>
-      </w:r>
-      <w:proofErr w:type="spellStart"/>
-      <w:r>
-        <w:rPr>
-          <w:rFonts w:ascii="Lato" w:hAnsi="Lato" w:cs="Lato"/>
-          <w:color w:val="000000" w:themeColor="text1"/>
-        </w:rPr>
-        <w:t>cinematics</w:t>
-      </w:r>
-      <w:proofErr w:type="spellEnd"/>
-      <w:r>
-        <w:rPr>
-          <w:rFonts w:ascii="Lato" w:hAnsi="Lato" w:cs="Lato"/>
-          <w:color w:val="000000" w:themeColor="text1"/>
-        </w:rPr>
-        <w:t xml:space="preserve">, </w:t>
+        <w:t xml:space="preserve"> optimising and improving gamewide logic setup including </w:t>
+      </w:r>
+      <w:r>
+        <w:rPr>
+          <w:rFonts w:ascii="Lato" w:hAnsi="Lato" w:cs="Lato"/>
+          <w:color w:val="000000" w:themeColor="text1"/>
+        </w:rPr>
+        <w:t xml:space="preserve">cinematics, </w:t>
       </w:r>
       <w:r>
         <w:rPr>
@@ -2889,7 +2663,6 @@
           <w:szCs w:val="28"/>
         </w:rPr>
       </w:pPr>
-      <w:proofErr w:type="spellStart"/>
       <w:r>
         <w:rPr>
           <w:rFonts w:ascii="Lato" w:hAnsi="Lato" w:cs="Lato"/>
@@ -2897,17 +2670,7 @@
           <w:sz w:val="28"/>
           <w:szCs w:val="28"/>
         </w:rPr>
-        <w:t>Crytek</w:t>
-      </w:r>
-      <w:proofErr w:type="spellEnd"/>
-      <w:r>
-        <w:rPr>
-          <w:rFonts w:ascii="Lato" w:hAnsi="Lato" w:cs="Lato"/>
-          <w:color w:val="000000" w:themeColor="text1"/>
-          <w:sz w:val="28"/>
-          <w:szCs w:val="28"/>
-        </w:rPr>
-        <w:t xml:space="preserve"> Frankfurt (</w:t>
+        <w:t>Crytek Frankfurt (</w:t>
       </w:r>
       <w:r>
         <w:rPr>
@@ -3069,23 +2832,7 @@
           <w:rFonts w:ascii="Lato" w:hAnsi="Lato" w:cs="Lato"/>
           <w:color w:val="767171" w:themeColor="background2" w:themeShade="80"/>
         </w:rPr>
-        <w:t xml:space="preserve">Crysis 2 </w:t>
-      </w:r>
-      <w:proofErr w:type="spellStart"/>
-      <w:r>
-        <w:rPr>
-          <w:rFonts w:ascii="Lato" w:hAnsi="Lato" w:cs="Lato"/>
-          <w:color w:val="767171" w:themeColor="background2" w:themeShade="80"/>
-        </w:rPr>
-        <w:t>Singleplayer</w:t>
-      </w:r>
-      <w:proofErr w:type="spellEnd"/>
-      <w:r>
-        <w:rPr>
-          <w:rFonts w:ascii="Lato" w:hAnsi="Lato" w:cs="Lato"/>
-          <w:color w:val="767171" w:themeColor="background2" w:themeShade="80"/>
-        </w:rPr>
-        <w:t xml:space="preserve"> – December 2009 to January 2011 (</w:t>
+        <w:t>Crysis 2 Singleplayer – December 2009 to January 2011 (</w:t>
       </w:r>
       <w:r>
         <w:rPr>
@@ -3214,23 +2961,7 @@
           <w:rFonts w:ascii="Lato" w:hAnsi="Lato" w:cs="Lato"/>
           <w:color w:val="000000" w:themeColor="text1"/>
         </w:rPr>
-        <w:t xml:space="preserve">“A Walk </w:t>
-      </w:r>
-      <w:proofErr w:type="gramStart"/>
-      <w:r>
-        <w:rPr>
-          <w:rFonts w:ascii="Lato" w:hAnsi="Lato" w:cs="Lato"/>
-          <w:color w:val="000000" w:themeColor="text1"/>
-        </w:rPr>
-        <w:t>In The</w:t>
-      </w:r>
-      <w:proofErr w:type="gramEnd"/>
-      <w:r>
-        <w:rPr>
-          <w:rFonts w:ascii="Lato" w:hAnsi="Lato" w:cs="Lato"/>
-          <w:color w:val="000000" w:themeColor="text1"/>
-        </w:rPr>
-        <w:t xml:space="preserve"> Park” </w:t>
+        <w:t xml:space="preserve">“A Walk In The Park” </w:t>
       </w:r>
       <w:r>
         <w:rPr>
@@ -3286,23 +3017,7 @@
           <w:rFonts w:ascii="Lato" w:hAnsi="Lato" w:cs="Lato"/>
           <w:color w:val="000000" w:themeColor="text1"/>
         </w:rPr>
-        <w:t xml:space="preserve">and scripting on "Corporate Collapse", "Train </w:t>
-      </w:r>
-      <w:proofErr w:type="gramStart"/>
-      <w:r>
-        <w:rPr>
-          <w:rFonts w:ascii="Lato" w:hAnsi="Lato" w:cs="Lato"/>
-          <w:color w:val="000000" w:themeColor="text1"/>
-        </w:rPr>
-        <w:t>To</w:t>
-      </w:r>
-      <w:proofErr w:type="gramEnd"/>
-      <w:r>
-        <w:rPr>
-          <w:rFonts w:ascii="Lato" w:hAnsi="Lato" w:cs="Lato"/>
-          <w:color w:val="000000" w:themeColor="text1"/>
-        </w:rPr>
-        <w:t xml:space="preserve"> Catch", "Power Out" and "Masks Off".</w:t>
+        <w:t>and scripting on "Corporate Collapse", "Train To Catch", "Power Out" and "Masks Off".</w:t>
       </w:r>
     </w:p>
     <w:p>
@@ -3558,39 +3273,7 @@
           <w:rFonts w:ascii="Lato" w:hAnsi="Lato" w:cs="Lato"/>
           <w:color w:val="000000" w:themeColor="text1"/>
         </w:rPr>
-        <w:t xml:space="preserve"> </w:t>
-      </w:r>
-      <w:proofErr w:type="spellStart"/>
-      <w:r>
-        <w:rPr>
-          <w:rFonts w:ascii="Lato" w:hAnsi="Lato" w:cs="Lato"/>
-          <w:color w:val="000000" w:themeColor="text1"/>
-        </w:rPr>
-        <w:t>CryENGINE</w:t>
-      </w:r>
-      <w:proofErr w:type="spellEnd"/>
-      <w:r>
-        <w:rPr>
-          <w:rFonts w:ascii="Lato" w:hAnsi="Lato" w:cs="Lato"/>
-          <w:color w:val="000000" w:themeColor="text1"/>
-        </w:rPr>
-        <w:t xml:space="preserve"> reference, tutorials and </w:t>
-      </w:r>
-      <w:proofErr w:type="spellStart"/>
-      <w:r>
-        <w:rPr>
-          <w:rFonts w:ascii="Lato" w:hAnsi="Lato" w:cs="Lato"/>
-          <w:color w:val="000000" w:themeColor="text1"/>
-        </w:rPr>
-        <w:t>flowgraph</w:t>
-      </w:r>
-      <w:proofErr w:type="spellEnd"/>
-      <w:r>
-        <w:rPr>
-          <w:rFonts w:ascii="Lato" w:hAnsi="Lato" w:cs="Lato"/>
-          <w:color w:val="000000" w:themeColor="text1"/>
-        </w:rPr>
-        <w:t xml:space="preserve"> samples to the website wiki</w:t>
+        <w:t xml:space="preserve"> CryENGINE reference, tutorials and flowgraph samples to the website wiki</w:t>
       </w:r>
       <w:r>
         <w:rPr>
@@ -3660,23 +3343,7 @@
           <w:rFonts w:ascii="Lato" w:hAnsi="Lato" w:cs="Lato"/>
           <w:color w:val="000000" w:themeColor="text1"/>
         </w:rPr>
-        <w:t xml:space="preserve">Worked with the </w:t>
-      </w:r>
-      <w:proofErr w:type="spellStart"/>
-      <w:r>
-        <w:rPr>
-          <w:rFonts w:ascii="Lato" w:hAnsi="Lato" w:cs="Lato"/>
-          <w:color w:val="000000" w:themeColor="text1"/>
-        </w:rPr>
-        <w:t>Crytek</w:t>
-      </w:r>
-      <w:proofErr w:type="spellEnd"/>
-      <w:r>
-        <w:rPr>
-          <w:rFonts w:ascii="Lato" w:hAnsi="Lato" w:cs="Lato"/>
-          <w:color w:val="000000" w:themeColor="text1"/>
-        </w:rPr>
-        <w:t xml:space="preserve"> community team to organise events, </w:t>
+        <w:t xml:space="preserve">Worked with the Crytek community team to organise events, </w:t>
       </w:r>
       <w:r>
         <w:rPr>
@@ -3737,7 +3404,6 @@
           <w:color w:val="767171" w:themeColor="background2" w:themeShade="80"/>
         </w:rPr>
       </w:pPr>
-      <w:proofErr w:type="spellStart"/>
       <w:r>
         <w:rPr>
           <w:rFonts w:ascii="Lato" w:hAnsi="Lato" w:cs="Lato"/>
@@ -3745,7 +3411,6 @@
         </w:rPr>
         <w:t>CryENGINE</w:t>
       </w:r>
-      <w:proofErr w:type="spellEnd"/>
       <w:r>
         <w:rPr>
           <w:rFonts w:ascii="Lato" w:hAnsi="Lato" w:cs="Lato"/>
@@ -3809,23 +3474,7 @@
           <w:rFonts w:ascii="Lato" w:hAnsi="Lato" w:cs="Lato"/>
           <w:color w:val="000000" w:themeColor="text1"/>
         </w:rPr>
-        <w:t xml:space="preserve">eveloping content for </w:t>
-      </w:r>
-      <w:proofErr w:type="spellStart"/>
-      <w:r>
-        <w:rPr>
-          <w:rFonts w:ascii="Lato" w:hAnsi="Lato" w:cs="Lato"/>
-          <w:color w:val="000000" w:themeColor="text1"/>
-        </w:rPr>
-        <w:t>CryENGINE</w:t>
-      </w:r>
-      <w:proofErr w:type="spellEnd"/>
-      <w:r>
-        <w:rPr>
-          <w:rFonts w:ascii="Lato" w:hAnsi="Lato" w:cs="Lato"/>
-          <w:color w:val="000000" w:themeColor="text1"/>
-        </w:rPr>
-        <w:t xml:space="preserve">, giving </w:t>
+        <w:t xml:space="preserve">eveloping content for CryENGINE, giving </w:t>
       </w:r>
       <w:r>
         <w:rPr>
@@ -3839,23 +3488,7 @@
           <w:rFonts w:ascii="Lato" w:hAnsi="Lato" w:cs="Lato"/>
           <w:color w:val="000000" w:themeColor="text1"/>
         </w:rPr>
-        <w:t xml:space="preserve"> on creating </w:t>
-      </w:r>
-      <w:proofErr w:type="spellStart"/>
-      <w:r>
-        <w:rPr>
-          <w:rFonts w:ascii="Lato" w:hAnsi="Lato" w:cs="Lato"/>
-          <w:color w:val="000000" w:themeColor="text1"/>
-        </w:rPr>
-        <w:t>singleplayer</w:t>
-      </w:r>
-      <w:proofErr w:type="spellEnd"/>
-      <w:r>
-        <w:rPr>
-          <w:rFonts w:ascii="Lato" w:hAnsi="Lato" w:cs="Lato"/>
-          <w:color w:val="000000" w:themeColor="text1"/>
-        </w:rPr>
-        <w:t xml:space="preserve"> level setups within the Sandbox editor toolset.</w:t>
+        <w:t xml:space="preserve"> on creating singleplayer level setups within the Sandbox editor toolset.</w:t>
       </w:r>
     </w:p>
     <w:p>
@@ -3884,21 +3517,12 @@
         </w:rPr>
         <w:t xml:space="preserve">EGX </w:t>
       </w:r>
-      <w:proofErr w:type="spellStart"/>
-      <w:r>
-        <w:rPr>
-          <w:rFonts w:ascii="Lato" w:hAnsi="Lato" w:cs="Lato"/>
-          <w:color w:val="767171" w:themeColor="background2" w:themeShade="80"/>
-        </w:rPr>
-        <w:t>Rezzed</w:t>
-      </w:r>
-      <w:proofErr w:type="spellEnd"/>
-      <w:r>
-        <w:rPr>
-          <w:rFonts w:ascii="Lato" w:hAnsi="Lato" w:cs="Lato"/>
-          <w:color w:val="767171" w:themeColor="background2" w:themeShade="80"/>
-        </w:rPr>
-        <w:t xml:space="preserve"> Sessions </w:t>
+      <w:r>
+        <w:rPr>
+          <w:rFonts w:ascii="Lato" w:hAnsi="Lato" w:cs="Lato"/>
+          <w:color w:val="767171" w:themeColor="background2" w:themeShade="80"/>
+        </w:rPr>
+        <w:t xml:space="preserve">Rezzed Sessions </w:t>
       </w:r>
       <w:r>
         <w:rPr>
@@ -5901,7 +5525,7 @@
 </file>
 
 <file path=customXml/itemProps1.xml><?xml version="1.0" encoding="utf-8"?>
-<ds:datastoreItem xmlns:ds="http://schemas.openxmlformats.org/officeDocument/2006/customXml" ds:itemID="{88117672-86BF-4AA7-BD3E-A54C80695F34}">
+<ds:datastoreItem xmlns:ds="http://schemas.openxmlformats.org/officeDocument/2006/customXml" ds:itemID="{14D95B5D-C4EB-4579-968A-92AEAD898B3B}">
   <ds:schemaRefs>
     <ds:schemaRef ds:uri="http://schemas.openxmlformats.org/officeDocument/2006/bibliography"/>
   </ds:schemaRefs>

</xml_diff>